<commit_message>
Finished Algorithm Practice 3 :D
</commit_message>
<xml_diff>
--- a/Semester 2/Unity Projects/Interactive Wallpaper To-do List.docx
+++ b/Semester 2/Unity Projects/Interactive Wallpaper To-do List.docx
@@ -391,7 +391,7 @@
       <w:pPr>
         <w:pStyle w:val="ListParagraph"/>
         <w:numPr>
-          <w:ilvl w:val="0"/>
+          <w:ilvl w:val="1"/>
           <w:numId w:val="1"/>
         </w:numPr>
         <w:rPr>
@@ -404,7 +404,33 @@
           <w:rFonts w:ascii="Times New Roman" w:hAnsi="Times New Roman" w:cs="Times New Roman"/>
           <w:sz w:val="24"/>
         </w:rPr>
-        <w:t>Check to see if jump/hop height and hop distance are correct</w:t>
+        <w:t>See if this will help:</w:t>
+      </w:r>
+      <w:bookmarkStart w:id="0" w:name="_GoBack"/>
+      <w:bookmarkEnd w:id="0"/>
+      <w:r>
+        <w:rPr>
+          <w:rFonts w:ascii="Times New Roman" w:hAnsi="Times New Roman" w:cs="Times New Roman"/>
+          <w:sz w:val="24"/>
+        </w:rPr>
+        <w:t xml:space="preserve"> </w:t>
+      </w:r>
+      <w:hyperlink r:id="rId5" w:history="1">
+        <w:r>
+          <w:rPr>
+            <w:rStyle w:val="Hyperlink"/>
+            <w:rFonts w:ascii="Times New Roman" w:hAnsi="Times New Roman" w:cs="Times New Roman"/>
+            <w:sz w:val="24"/>
+          </w:rPr>
+          <w:t>https://www.reddit.com/r/DDLC/comments/b0dcth/i_made_some_interactive_desktop_dokis_from_the/eignr42/?utm_medium=android_app&amp;utm_source=share</w:t>
+        </w:r>
+      </w:hyperlink>
+      <w:r>
+        <w:rPr>
+          <w:rFonts w:ascii="Times New Roman" w:hAnsi="Times New Roman" w:cs="Times New Roman"/>
+          <w:sz w:val="24"/>
+        </w:rPr>
+        <w:t xml:space="preserve"> </w:t>
       </w:r>
     </w:p>
     <w:p>
@@ -424,6 +450,26 @@
           <w:rFonts w:ascii="Times New Roman" w:hAnsi="Times New Roman" w:cs="Times New Roman"/>
           <w:sz w:val="24"/>
         </w:rPr>
+        <w:t>Check to see if jump/hop height and hop distance are correct</w:t>
+      </w:r>
+    </w:p>
+    <w:p>
+      <w:pPr>
+        <w:pStyle w:val="ListParagraph"/>
+        <w:numPr>
+          <w:ilvl w:val="0"/>
+          <w:numId w:val="1"/>
+        </w:numPr>
+        <w:rPr>
+          <w:rFonts w:ascii="Times New Roman" w:hAnsi="Times New Roman" w:cs="Times New Roman"/>
+          <w:sz w:val="24"/>
+        </w:rPr>
+      </w:pPr>
+      <w:r>
+        <w:rPr>
+          <w:rFonts w:ascii="Times New Roman" w:hAnsi="Times New Roman" w:cs="Times New Roman"/>
+          <w:sz w:val="24"/>
+        </w:rPr>
         <w:t>Maybe add a “tickle</w:t>
       </w:r>
       <w:r>
@@ -433,8 +479,6 @@
         </w:rPr>
         <w:t>” mode</w:t>
       </w:r>
-      <w:bookmarkStart w:id="0" w:name="_GoBack"/>
-      <w:bookmarkEnd w:id="0"/>
     </w:p>
     <w:sectPr>
       <w:pgSz w:w="12240" w:h="15840"/>
@@ -1003,6 +1047,29 @@
       <w:contextualSpacing/>
     </w:pPr>
   </w:style>
+  <w:style w:type="character" w:styleId="Hyperlink">
+    <w:name w:val="Hyperlink"/>
+    <w:basedOn w:val="DefaultParagraphFont"/>
+    <w:uiPriority w:val="99"/>
+    <w:unhideWhenUsed/>
+    <w:rsid w:val="00D5719E"/>
+    <w:rPr>
+      <w:color w:val="0563C1" w:themeColor="hyperlink"/>
+      <w:u w:val="single"/>
+    </w:rPr>
+  </w:style>
+  <w:style w:type="character" w:styleId="UnresolvedMention">
+    <w:name w:val="Unresolved Mention"/>
+    <w:basedOn w:val="DefaultParagraphFont"/>
+    <w:uiPriority w:val="99"/>
+    <w:semiHidden/>
+    <w:unhideWhenUsed/>
+    <w:rsid w:val="00D5719E"/>
+    <w:rPr>
+      <w:color w:val="605E5C"/>
+      <w:shd w:val="clear" w:color="auto" w:fill="E1DFDD"/>
+    </w:rPr>
+  </w:style>
 </w:styles>
 </file>
 

</xml_diff>